<commit_message>
Clarified test report with result column
</commit_message>
<xml_diff>
--- a/Documentation/Test-report.docx
+++ b/Documentation/Test-report.docx
@@ -33,6 +33,7 @@
             <w:dataBinding w:prefixMappings="xmlns:ns0='http://schemas.openxmlformats.org/officeDocument/2006/extended-properties'" w:xpath="/ns0:Properties[1]/ns0:Company[1]" w:storeItemID="{6668398D-A668-4E3E-A5EB-62B293D839F1}"/>
             <w:text/>
           </w:sdtPr>
+          <w:sdtEndPr/>
           <w:sdtContent>
             <w:tc>
               <w:tcPr>
@@ -90,6 +91,7 @@
               <w:dataBinding w:prefixMappings="xmlns:ns0='http://schemas.openxmlformats.org/package/2006/metadata/core-properties' xmlns:ns1='http://purl.org/dc/elements/1.1/'" w:xpath="/ns0:coreProperties[1]/ns1:title[1]" w:storeItemID="{6C3C8BC8-F283-45AE-878A-BAB7291924A1}"/>
               <w:text/>
             </w:sdtPr>
+            <w:sdtEndPr/>
             <w:sdtContent>
               <w:p>
                 <w:pPr>
@@ -132,6 +134,7 @@
             <w:dataBinding w:prefixMappings="xmlns:ns0='http://schemas.openxmlformats.org/package/2006/metadata/core-properties' xmlns:ns1='http://purl.org/dc/elements/1.1/'" w:xpath="/ns0:coreProperties[1]/ns1:subject[1]" w:storeItemID="{6C3C8BC8-F283-45AE-878A-BAB7291924A1}"/>
             <w:text/>
           </w:sdtPr>
+          <w:sdtEndPr/>
           <w:sdtContent>
             <w:tc>
               <w:tcPr>
@@ -248,6 +251,10 @@
     <w:sdt>
       <w:sdtPr>
         <w:rPr>
+          <w:rFonts w:asciiTheme="minorHAnsi" w:eastAsiaTheme="minorHAnsi" w:hAnsiTheme="minorHAnsi" w:cstheme="minorBidi"/>
+          <w:color w:val="auto"/>
+          <w:sz w:val="22"/>
+          <w:szCs w:val="22"/>
           <w:lang w:val="bg-BG"/>
         </w:rPr>
         <w:id w:val="1678534652"/>
@@ -258,12 +265,8 @@
       </w:sdtPr>
       <w:sdtEndPr>
         <w:rPr>
-          <w:rFonts w:asciiTheme="minorHAnsi" w:eastAsiaTheme="minorHAnsi" w:hAnsiTheme="minorHAnsi" w:cstheme="minorBidi"/>
           <w:b/>
           <w:bCs/>
-          <w:color w:val="auto"/>
-          <w:sz w:val="22"/>
-          <w:szCs w:val="22"/>
         </w:rPr>
       </w:sdtEndPr>
       <w:sdtContent>
@@ -656,8 +659,6 @@
           <w:sz w:val="32"/>
         </w:rPr>
       </w:pPr>
-      <w:bookmarkStart w:id="0" w:name="_GoBack"/>
-      <w:bookmarkEnd w:id="0"/>
     </w:p>
     <w:p/>
     <w:tbl>
@@ -694,16 +695,16 @@
             <w:pPr>
               <w:jc w:val="center"/>
             </w:pPr>
-            <w:bookmarkStart w:id="1" w:name="_Toc87709965"/>
-            <w:bookmarkStart w:id="2" w:name="_Toc104719418"/>
+            <w:bookmarkStart w:id="0" w:name="_Toc87709965"/>
+            <w:bookmarkStart w:id="1" w:name="_Toc104719418"/>
             <w:r>
               <w:rPr>
                 <w:sz w:val="32"/>
               </w:rPr>
               <w:t>Revisions</w:t>
             </w:r>
+            <w:bookmarkEnd w:id="0"/>
             <w:bookmarkEnd w:id="1"/>
-            <w:bookmarkEnd w:id="2"/>
           </w:p>
         </w:tc>
       </w:tr>
@@ -982,6 +983,132 @@
           </w:p>
         </w:tc>
       </w:tr>
+      <w:tr>
+        <w:trPr>
+          <w:trHeight w:val="345"/>
+        </w:trPr>
+        <w:tc>
+          <w:tcPr>
+            <w:tcW w:w="1354" w:type="dxa"/>
+            <w:tcBorders>
+              <w:top w:val="nil"/>
+              <w:left w:val="single" w:sz="4" w:space="0" w:color="auto"/>
+              <w:bottom w:val="nil"/>
+              <w:right w:val="single" w:sz="4" w:space="0" w:color="auto"/>
+            </w:tcBorders>
+            <w:shd w:val="clear" w:color="auto" w:fill="auto"/>
+            <w:noWrap/>
+            <w:vAlign w:val="bottom"/>
+          </w:tcPr>
+          <w:p>
+            <w:pPr>
+              <w:spacing w:after="0" w:line="240" w:lineRule="auto"/>
+              <w:jc w:val="right"/>
+              <w:rPr>
+                <w:rFonts w:ascii="Arial" w:eastAsia="Times New Roman" w:hAnsi="Arial" w:cs="Arial"/>
+              </w:rPr>
+            </w:pPr>
+            <w:r>
+              <w:rPr>
+                <w:rFonts w:ascii="Arial" w:eastAsia="Times New Roman" w:hAnsi="Arial" w:cs="Arial"/>
+              </w:rPr>
+              <w:t>1.1</w:t>
+            </w:r>
+          </w:p>
+        </w:tc>
+        <w:tc>
+          <w:tcPr>
+            <w:tcW w:w="4177" w:type="dxa"/>
+            <w:tcBorders>
+              <w:top w:val="nil"/>
+              <w:left w:val="nil"/>
+              <w:bottom w:val="nil"/>
+              <w:right w:val="single" w:sz="4" w:space="0" w:color="auto"/>
+            </w:tcBorders>
+            <w:shd w:val="clear" w:color="auto" w:fill="auto"/>
+            <w:noWrap/>
+            <w:vAlign w:val="bottom"/>
+          </w:tcPr>
+          <w:p>
+            <w:pPr>
+              <w:spacing w:after="0" w:line="240" w:lineRule="auto"/>
+              <w:rPr>
+                <w:rFonts w:ascii="Arial" w:eastAsia="Times New Roman" w:hAnsi="Arial" w:cs="Arial"/>
+              </w:rPr>
+            </w:pPr>
+            <w:r>
+              <w:rPr>
+                <w:rFonts w:ascii="Arial" w:eastAsia="Times New Roman" w:hAnsi="Arial" w:cs="Arial"/>
+              </w:rPr>
+              <w:t>Clarified tests with result column</w:t>
+            </w:r>
+          </w:p>
+        </w:tc>
+        <w:tc>
+          <w:tcPr>
+            <w:tcW w:w="1845" w:type="dxa"/>
+            <w:tcBorders>
+              <w:top w:val="nil"/>
+              <w:left w:val="nil"/>
+              <w:bottom w:val="nil"/>
+              <w:right w:val="single" w:sz="4" w:space="0" w:color="auto"/>
+            </w:tcBorders>
+            <w:shd w:val="clear" w:color="auto" w:fill="auto"/>
+            <w:noWrap/>
+            <w:vAlign w:val="bottom"/>
+          </w:tcPr>
+          <w:p>
+            <w:pPr>
+              <w:spacing w:after="0" w:line="240" w:lineRule="auto"/>
+              <w:rPr>
+                <w:rFonts w:ascii="Arial" w:eastAsia="Times New Roman" w:hAnsi="Arial" w:cs="Arial"/>
+              </w:rPr>
+            </w:pPr>
+            <w:r>
+              <w:rPr>
+                <w:rFonts w:ascii="Arial" w:eastAsia="Times New Roman" w:hAnsi="Arial" w:cs="Arial"/>
+              </w:rPr>
+              <w:t>3.06.2022</w:t>
+            </w:r>
+          </w:p>
+        </w:tc>
+        <w:tc>
+          <w:tcPr>
+            <w:tcW w:w="2255" w:type="dxa"/>
+            <w:tcBorders>
+              <w:top w:val="nil"/>
+              <w:left w:val="nil"/>
+              <w:bottom w:val="nil"/>
+              <w:right w:val="single" w:sz="4" w:space="0" w:color="auto"/>
+            </w:tcBorders>
+            <w:shd w:val="clear" w:color="auto" w:fill="auto"/>
+            <w:noWrap/>
+            <w:vAlign w:val="bottom"/>
+          </w:tcPr>
+          <w:p>
+            <w:pPr>
+              <w:spacing w:after="0" w:line="240" w:lineRule="auto"/>
+              <w:rPr>
+                <w:rFonts w:ascii="Arial" w:eastAsia="Times New Roman" w:hAnsi="Arial" w:cs="Arial"/>
+              </w:rPr>
+            </w:pPr>
+            <w:r>
+              <w:rPr>
+                <w:rFonts w:ascii="Arial" w:eastAsia="Times New Roman" w:hAnsi="Arial" w:cs="Arial"/>
+              </w:rPr>
+              <w:t xml:space="preserve">Yordan </w:t>
+            </w:r>
+            <w:proofErr w:type="spellStart"/>
+            <w:r>
+              <w:rPr>
+                <w:rFonts w:ascii="Arial" w:eastAsia="Times New Roman" w:hAnsi="Arial" w:cs="Arial"/>
+              </w:rPr>
+              <w:t>Doykov</w:t>
+            </w:r>
+            <w:proofErr w:type="spellEnd"/>
+          </w:p>
+        </w:tc>
+      </w:tr>
     </w:tbl>
     <w:p/>
     <w:p/>
@@ -989,13 +1116,13 @@
       <w:pPr>
         <w:pStyle w:val="1"/>
       </w:pPr>
-      <w:bookmarkStart w:id="3" w:name="_Toc97540595"/>
-      <w:bookmarkStart w:id="4" w:name="_Toc104804129"/>
+      <w:bookmarkStart w:id="2" w:name="_Toc97540595"/>
+      <w:bookmarkStart w:id="3" w:name="_Toc104804129"/>
       <w:r>
         <w:t>Introduction</w:t>
       </w:r>
+      <w:bookmarkEnd w:id="2"/>
       <w:bookmarkEnd w:id="3"/>
-      <w:bookmarkEnd w:id="4"/>
     </w:p>
     <w:p>
       <w:pPr>
@@ -1016,70 +1143,45 @@
           <w:sz w:val="24"/>
           <w:szCs w:val="24"/>
         </w:rPr>
-        <w:t>s to provide understanding based on the feedback received from the test cases presented first-han</w:t>
+        <w:t xml:space="preserve">s to provide understanding based on the feedback received from the test cases presented first-hand in the Test Plan document. </w:t>
       </w:r>
+    </w:p>
+    <w:p>
+      <w:pPr>
+        <w:rPr>
+          <w:sz w:val="24"/>
+          <w:szCs w:val="24"/>
+        </w:rPr>
+      </w:pPr>
       <w:r>
         <w:rPr>
           <w:sz w:val="24"/>
           <w:szCs w:val="24"/>
         </w:rPr>
-        <w:t xml:space="preserve">d in the Test Plan document. </w:t>
+        <w:t>Ongoing tests made on people with no prior knowledge of the application have generated data which is going to be summed up in the test report. Based on these results a recommendation to the client can be made about the state of the system</w:t>
       </w:r>
     </w:p>
-    <w:p>
-      <w:pPr>
-        <w:rPr>
-          <w:sz w:val="24"/>
-          <w:szCs w:val="24"/>
-        </w:rPr>
-      </w:pPr>
+    <w:p/>
+    <w:p>
+      <w:pPr>
+        <w:pStyle w:val="1"/>
+      </w:pPr>
+      <w:bookmarkStart w:id="4" w:name="_Toc104804130"/>
       <w:r>
-        <w:rPr>
-          <w:sz w:val="24"/>
-          <w:szCs w:val="24"/>
-        </w:rPr>
-        <w:t>On</w:t>
+        <w:t>Test Cases and the summary of the test</w:t>
       </w:r>
-      <w:r>
-        <w:rPr>
-          <w:sz w:val="24"/>
-          <w:szCs w:val="24"/>
-        </w:rPr>
-        <w:t>going tests made on people with no prior knowledge of the application have generated data which is going to be summed up in the test report.</w:t>
-      </w:r>
-      <w:r>
-        <w:rPr>
-          <w:sz w:val="24"/>
-          <w:szCs w:val="24"/>
-        </w:rPr>
-        <w:t xml:space="preserve"> Based on these results a recommendation to the client can be made about the state of the system</w:t>
-      </w:r>
+      <w:bookmarkEnd w:id="4"/>
     </w:p>
     <w:p/>
     <w:p>
       <w:pPr>
-        <w:pStyle w:val="1"/>
-      </w:pPr>
-      <w:bookmarkStart w:id="5" w:name="_Toc104804130"/>
-      <w:r>
-        <w:lastRenderedPageBreak/>
-        <w:t>Test</w:t>
-      </w:r>
-      <w:r>
-        <w:t xml:space="preserve"> Cases and the summary of the test</w:t>
-      </w:r>
-      <w:bookmarkEnd w:id="5"/>
-    </w:p>
-    <w:p/>
-    <w:p>
-      <w:pPr>
         <w:pStyle w:val="2"/>
       </w:pPr>
-      <w:bookmarkStart w:id="6" w:name="_Toc104804131"/>
+      <w:bookmarkStart w:id="5" w:name="_Toc104804131"/>
       <w:r>
         <w:t>Desktop application</w:t>
       </w:r>
-      <w:bookmarkEnd w:id="6"/>
+      <w:bookmarkEnd w:id="5"/>
     </w:p>
     <w:p/>
     <w:tbl>
@@ -1092,6 +1194,7 @@
       <w:tblGrid>
         <w:gridCol w:w="990"/>
         <w:gridCol w:w="1710"/>
+        <w:gridCol w:w="1710"/>
       </w:tblGrid>
       <w:tr>
         <w:trPr>
@@ -1121,6 +1224,33 @@
             </w:pPr>
             <w:r>
               <w:t>Log in with correct credentials</w:t>
+            </w:r>
+          </w:p>
+        </w:tc>
+        <w:tc>
+          <w:tcPr>
+            <w:tcW w:w="1710" w:type="dxa"/>
+          </w:tcPr>
+          <w:p>
+            <w:pPr>
+              <w:cnfStyle w:val="100000000000" w:firstRow="1" w:lastRow="0" w:firstColumn="0" w:lastColumn="0" w:oddVBand="0" w:evenVBand="0" w:oddHBand="0" w:evenHBand="0" w:firstRowFirstColumn="0" w:firstRowLastColumn="0" w:lastRowFirstColumn="0" w:lastRowLastColumn="0"/>
+              <w:rPr>
+                <w:b w:val="0"/>
+              </w:rPr>
+            </w:pPr>
+            <w:r>
+              <w:rPr>
+                <w:b w:val="0"/>
+              </w:rPr>
+              <w:t>Result:</w:t>
+            </w:r>
+          </w:p>
+          <w:p>
+            <w:pPr>
+              <w:cnfStyle w:val="100000000000" w:firstRow="1" w:lastRow="0" w:firstColumn="0" w:lastColumn="0" w:oddVBand="0" w:evenVBand="0" w:oddHBand="0" w:evenHBand="0" w:firstRowFirstColumn="0" w:firstRowLastColumn="0" w:lastRowFirstColumn="0" w:lastRowLastColumn="0"/>
+            </w:pPr>
+            <w:r>
+              <w:t>Success</w:t>
             </w:r>
           </w:p>
         </w:tc>
@@ -1164,6 +1294,7 @@
       <w:tblGrid>
         <w:gridCol w:w="990"/>
         <w:gridCol w:w="1710"/>
+        <w:gridCol w:w="1710"/>
       </w:tblGrid>
       <w:tr>
         <w:trPr>
@@ -1193,6 +1324,33 @@
             </w:pPr>
             <w:r>
               <w:t>Log in with incorrect credentials</w:t>
+            </w:r>
+          </w:p>
+        </w:tc>
+        <w:tc>
+          <w:tcPr>
+            <w:tcW w:w="1710" w:type="dxa"/>
+          </w:tcPr>
+          <w:p>
+            <w:pPr>
+              <w:cnfStyle w:val="100000000000" w:firstRow="1" w:lastRow="0" w:firstColumn="0" w:lastColumn="0" w:oddVBand="0" w:evenVBand="0" w:oddHBand="0" w:evenHBand="0" w:firstRowFirstColumn="0" w:firstRowLastColumn="0" w:lastRowFirstColumn="0" w:lastRowLastColumn="0"/>
+              <w:rPr>
+                <w:b w:val="0"/>
+              </w:rPr>
+            </w:pPr>
+            <w:r>
+              <w:rPr>
+                <w:b w:val="0"/>
+              </w:rPr>
+              <w:t>Result:</w:t>
+            </w:r>
+          </w:p>
+          <w:p>
+            <w:pPr>
+              <w:cnfStyle w:val="100000000000" w:firstRow="1" w:lastRow="0" w:firstColumn="0" w:lastColumn="0" w:oddVBand="0" w:evenVBand="0" w:oddHBand="0" w:evenHBand="0" w:firstRowFirstColumn="0" w:firstRowLastColumn="0" w:lastRowFirstColumn="0" w:lastRowLastColumn="0"/>
+            </w:pPr>
+            <w:r>
+              <w:t>Success</w:t>
             </w:r>
           </w:p>
         </w:tc>
@@ -1224,6 +1382,7 @@
       <w:tblGrid>
         <w:gridCol w:w="990"/>
         <w:gridCol w:w="1710"/>
+        <w:gridCol w:w="1710"/>
       </w:tblGrid>
       <w:tr>
         <w:trPr>
@@ -1256,6 +1415,33 @@
             </w:pPr>
             <w:r>
               <w:t>Log in with a non-staff account</w:t>
+            </w:r>
+          </w:p>
+        </w:tc>
+        <w:tc>
+          <w:tcPr>
+            <w:tcW w:w="1710" w:type="dxa"/>
+          </w:tcPr>
+          <w:p>
+            <w:pPr>
+              <w:cnfStyle w:val="100000000000" w:firstRow="1" w:lastRow="0" w:firstColumn="0" w:lastColumn="0" w:oddVBand="0" w:evenVBand="0" w:oddHBand="0" w:evenHBand="0" w:firstRowFirstColumn="0" w:firstRowLastColumn="0" w:lastRowFirstColumn="0" w:lastRowLastColumn="0"/>
+              <w:rPr>
+                <w:b w:val="0"/>
+              </w:rPr>
+            </w:pPr>
+            <w:r>
+              <w:rPr>
+                <w:b w:val="0"/>
+              </w:rPr>
+              <w:t>Result:</w:t>
+            </w:r>
+          </w:p>
+          <w:p>
+            <w:pPr>
+              <w:cnfStyle w:val="100000000000" w:firstRow="1" w:lastRow="0" w:firstColumn="0" w:lastColumn="0" w:oddVBand="0" w:evenVBand="0" w:oddHBand="0" w:evenHBand="0" w:firstRowFirstColumn="0" w:firstRowLastColumn="0" w:lastRowFirstColumn="0" w:lastRowLastColumn="0"/>
+            </w:pPr>
+            <w:r>
+              <w:t>Success</w:t>
             </w:r>
           </w:p>
         </w:tc>
@@ -1298,6 +1484,7 @@
       <w:tblGrid>
         <w:gridCol w:w="990"/>
         <w:gridCol w:w="1710"/>
+        <w:gridCol w:w="1710"/>
       </w:tblGrid>
       <w:tr>
         <w:trPr>
@@ -1344,6 +1531,34 @@
             </w:pPr>
             <w:r>
               <w:t>Log Out</w:t>
+            </w:r>
+          </w:p>
+        </w:tc>
+        <w:tc>
+          <w:tcPr>
+            <w:tcW w:w="1710" w:type="dxa"/>
+          </w:tcPr>
+          <w:p>
+            <w:pPr>
+              <w:cnfStyle w:val="100000000000" w:firstRow="1" w:lastRow="0" w:firstColumn="0" w:lastColumn="0" w:oddVBand="0" w:evenVBand="0" w:oddHBand="0" w:evenHBand="0" w:firstRowFirstColumn="0" w:firstRowLastColumn="0" w:lastRowFirstColumn="0" w:lastRowLastColumn="0"/>
+              <w:rPr>
+                <w:b w:val="0"/>
+              </w:rPr>
+            </w:pPr>
+            <w:r>
+              <w:rPr>
+                <w:b w:val="0"/>
+              </w:rPr>
+              <w:t>Result:</w:t>
+            </w:r>
+          </w:p>
+          <w:p>
+            <w:pPr>
+              <w:jc w:val="center"/>
+              <w:cnfStyle w:val="100000000000" w:firstRow="1" w:lastRow="0" w:firstColumn="0" w:lastColumn="0" w:oddVBand="0" w:evenVBand="0" w:oddHBand="0" w:evenHBand="0" w:firstRowFirstColumn="0" w:firstRowLastColumn="0" w:lastRowFirstColumn="0" w:lastRowLastColumn="0"/>
+            </w:pPr>
+            <w:r>
+              <w:t>Success</w:t>
             </w:r>
           </w:p>
         </w:tc>
@@ -1400,6 +1615,7 @@
       <w:tblGrid>
         <w:gridCol w:w="967"/>
         <w:gridCol w:w="1676"/>
+        <w:gridCol w:w="1676"/>
       </w:tblGrid>
       <w:tr>
         <w:trPr>
@@ -1429,6 +1645,33 @@
             </w:pPr>
             <w:r>
               <w:t>Create account in the system</w:t>
+            </w:r>
+          </w:p>
+        </w:tc>
+        <w:tc>
+          <w:tcPr>
+            <w:tcW w:w="1676" w:type="dxa"/>
+          </w:tcPr>
+          <w:p>
+            <w:pPr>
+              <w:cnfStyle w:val="100000000000" w:firstRow="1" w:lastRow="0" w:firstColumn="0" w:lastColumn="0" w:oddVBand="0" w:evenVBand="0" w:oddHBand="0" w:evenHBand="0" w:firstRowFirstColumn="0" w:firstRowLastColumn="0" w:lastRowFirstColumn="0" w:lastRowLastColumn="0"/>
+              <w:rPr>
+                <w:b w:val="0"/>
+              </w:rPr>
+            </w:pPr>
+            <w:r>
+              <w:rPr>
+                <w:b w:val="0"/>
+              </w:rPr>
+              <w:t>Result:</w:t>
+            </w:r>
+          </w:p>
+          <w:p>
+            <w:pPr>
+              <w:cnfStyle w:val="100000000000" w:firstRow="1" w:lastRow="0" w:firstColumn="0" w:lastColumn="0" w:oddVBand="0" w:evenVBand="0" w:oddHBand="0" w:evenHBand="0" w:firstRowFirstColumn="0" w:firstRowLastColumn="0" w:lastRowFirstColumn="0" w:lastRowLastColumn="0"/>
+            </w:pPr>
+            <w:r>
+              <w:t>Success</w:t>
             </w:r>
           </w:p>
         </w:tc>
@@ -1492,6 +1735,7 @@
       <w:tblGrid>
         <w:gridCol w:w="967"/>
         <w:gridCol w:w="1676"/>
+        <w:gridCol w:w="1676"/>
       </w:tblGrid>
       <w:tr>
         <w:trPr>
@@ -1521,6 +1765,33 @@
             </w:pPr>
             <w:r>
               <w:t>Create account with missing or incorrect details</w:t>
+            </w:r>
+          </w:p>
+        </w:tc>
+        <w:tc>
+          <w:tcPr>
+            <w:tcW w:w="1676" w:type="dxa"/>
+          </w:tcPr>
+          <w:p>
+            <w:pPr>
+              <w:cnfStyle w:val="100000000000" w:firstRow="1" w:lastRow="0" w:firstColumn="0" w:lastColumn="0" w:oddVBand="0" w:evenVBand="0" w:oddHBand="0" w:evenHBand="0" w:firstRowFirstColumn="0" w:firstRowLastColumn="0" w:lastRowFirstColumn="0" w:lastRowLastColumn="0"/>
+              <w:rPr>
+                <w:b w:val="0"/>
+              </w:rPr>
+            </w:pPr>
+            <w:r>
+              <w:rPr>
+                <w:b w:val="0"/>
+              </w:rPr>
+              <w:t>Result:</w:t>
+            </w:r>
+          </w:p>
+          <w:p>
+            <w:pPr>
+              <w:cnfStyle w:val="100000000000" w:firstRow="1" w:lastRow="0" w:firstColumn="0" w:lastColumn="0" w:oddVBand="0" w:evenVBand="0" w:oddHBand="0" w:evenHBand="0" w:firstRowFirstColumn="0" w:firstRowLastColumn="0" w:lastRowFirstColumn="0" w:lastRowLastColumn="0"/>
+            </w:pPr>
+            <w:r>
+              <w:t>Success</w:t>
             </w:r>
           </w:p>
         </w:tc>
@@ -1570,6 +1841,7 @@
       <w:tblGrid>
         <w:gridCol w:w="967"/>
         <w:gridCol w:w="1676"/>
+        <w:gridCol w:w="1676"/>
       </w:tblGrid>
       <w:tr>
         <w:trPr>
@@ -1599,6 +1871,33 @@
             </w:pPr>
             <w:r>
               <w:t>Add tournament to the system with correct information</w:t>
+            </w:r>
+          </w:p>
+        </w:tc>
+        <w:tc>
+          <w:tcPr>
+            <w:tcW w:w="1676" w:type="dxa"/>
+          </w:tcPr>
+          <w:p>
+            <w:pPr>
+              <w:cnfStyle w:val="100000000000" w:firstRow="1" w:lastRow="0" w:firstColumn="0" w:lastColumn="0" w:oddVBand="0" w:evenVBand="0" w:oddHBand="0" w:evenHBand="0" w:firstRowFirstColumn="0" w:firstRowLastColumn="0" w:lastRowFirstColumn="0" w:lastRowLastColumn="0"/>
+              <w:rPr>
+                <w:b w:val="0"/>
+              </w:rPr>
+            </w:pPr>
+            <w:r>
+              <w:rPr>
+                <w:b w:val="0"/>
+              </w:rPr>
+              <w:t>Result:</w:t>
+            </w:r>
+          </w:p>
+          <w:p>
+            <w:pPr>
+              <w:cnfStyle w:val="100000000000" w:firstRow="1" w:lastRow="0" w:firstColumn="0" w:lastColumn="0" w:oddVBand="0" w:evenVBand="0" w:oddHBand="0" w:evenHBand="0" w:firstRowFirstColumn="0" w:firstRowLastColumn="0" w:lastRowFirstColumn="0" w:lastRowLastColumn="0"/>
+            </w:pPr>
+            <w:r>
+              <w:t>Success</w:t>
             </w:r>
           </w:p>
         </w:tc>
@@ -1642,6 +1941,7 @@
       <w:tblGrid>
         <w:gridCol w:w="967"/>
         <w:gridCol w:w="1676"/>
+        <w:gridCol w:w="1676"/>
       </w:tblGrid>
       <w:tr>
         <w:trPr>
@@ -1674,6 +1974,33 @@
             </w:r>
           </w:p>
         </w:tc>
+        <w:tc>
+          <w:tcPr>
+            <w:tcW w:w="1676" w:type="dxa"/>
+          </w:tcPr>
+          <w:p>
+            <w:pPr>
+              <w:cnfStyle w:val="100000000000" w:firstRow="1" w:lastRow="0" w:firstColumn="0" w:lastColumn="0" w:oddVBand="0" w:evenVBand="0" w:oddHBand="0" w:evenHBand="0" w:firstRowFirstColumn="0" w:firstRowLastColumn="0" w:lastRowFirstColumn="0" w:lastRowLastColumn="0"/>
+              <w:rPr>
+                <w:b w:val="0"/>
+              </w:rPr>
+            </w:pPr>
+            <w:r>
+              <w:rPr>
+                <w:b w:val="0"/>
+              </w:rPr>
+              <w:t>Result:</w:t>
+            </w:r>
+          </w:p>
+          <w:p>
+            <w:pPr>
+              <w:cnfStyle w:val="100000000000" w:firstRow="1" w:lastRow="0" w:firstColumn="0" w:lastColumn="0" w:oddVBand="0" w:evenVBand="0" w:oddHBand="0" w:evenHBand="0" w:firstRowFirstColumn="0" w:firstRowLastColumn="0" w:lastRowFirstColumn="0" w:lastRowLastColumn="0"/>
+            </w:pPr>
+            <w:r>
+              <w:t>Success</w:t>
+            </w:r>
+          </w:p>
+        </w:tc>
       </w:tr>
     </w:tbl>
     <w:p/>
@@ -1687,13 +2014,7 @@
         <w:rPr>
           <w:sz w:val="24"/>
         </w:rPr>
-        <w:t xml:space="preserve"> No bugs have been found.</w:t>
-      </w:r>
-      <w:r>
-        <w:rPr>
-          <w:sz w:val="24"/>
-        </w:rPr>
-        <w:t xml:space="preserve"> System works as intended – shows an error message and takes no further action.</w:t>
+        <w:t xml:space="preserve"> No bugs have been found. System works as intended – shows an error message and takes no further action.</w:t>
       </w:r>
     </w:p>
     <w:p>
@@ -1727,6 +2048,7 @@
       <w:tblGrid>
         <w:gridCol w:w="967"/>
         <w:gridCol w:w="1676"/>
+        <w:gridCol w:w="1676"/>
       </w:tblGrid>
       <w:tr>
         <w:trPr>
@@ -1756,6 +2078,33 @@
             </w:pPr>
             <w:r>
               <w:t>Access the list of pending tournaments in the system</w:t>
+            </w:r>
+          </w:p>
+        </w:tc>
+        <w:tc>
+          <w:tcPr>
+            <w:tcW w:w="1676" w:type="dxa"/>
+          </w:tcPr>
+          <w:p>
+            <w:pPr>
+              <w:cnfStyle w:val="100000000000" w:firstRow="1" w:lastRow="0" w:firstColumn="0" w:lastColumn="0" w:oddVBand="0" w:evenVBand="0" w:oddHBand="0" w:evenHBand="0" w:firstRowFirstColumn="0" w:firstRowLastColumn="0" w:lastRowFirstColumn="0" w:lastRowLastColumn="0"/>
+              <w:rPr>
+                <w:b w:val="0"/>
+              </w:rPr>
+            </w:pPr>
+            <w:r>
+              <w:rPr>
+                <w:b w:val="0"/>
+              </w:rPr>
+              <w:t>Result:</w:t>
+            </w:r>
+          </w:p>
+          <w:p>
+            <w:pPr>
+              <w:cnfStyle w:val="100000000000" w:firstRow="1" w:lastRow="0" w:firstColumn="0" w:lastColumn="0" w:oddVBand="0" w:evenVBand="0" w:oddHBand="0" w:evenHBand="0" w:firstRowFirstColumn="0" w:firstRowLastColumn="0" w:lastRowFirstColumn="0" w:lastRowLastColumn="0"/>
+            </w:pPr>
+            <w:r>
+              <w:t>Success</w:t>
             </w:r>
           </w:p>
         </w:tc>
@@ -1805,6 +2154,7 @@
       <w:tblGrid>
         <w:gridCol w:w="967"/>
         <w:gridCol w:w="1676"/>
+        <w:gridCol w:w="1676"/>
       </w:tblGrid>
       <w:tr>
         <w:trPr>
@@ -1837,6 +2187,33 @@
             </w:r>
           </w:p>
         </w:tc>
+        <w:tc>
+          <w:tcPr>
+            <w:tcW w:w="1676" w:type="dxa"/>
+          </w:tcPr>
+          <w:p>
+            <w:pPr>
+              <w:cnfStyle w:val="100000000000" w:firstRow="1" w:lastRow="0" w:firstColumn="0" w:lastColumn="0" w:oddVBand="0" w:evenVBand="0" w:oddHBand="0" w:evenHBand="0" w:firstRowFirstColumn="0" w:firstRowLastColumn="0" w:lastRowFirstColumn="0" w:lastRowLastColumn="0"/>
+              <w:rPr>
+                <w:b w:val="0"/>
+              </w:rPr>
+            </w:pPr>
+            <w:r>
+              <w:rPr>
+                <w:b w:val="0"/>
+              </w:rPr>
+              <w:t>Result:</w:t>
+            </w:r>
+          </w:p>
+          <w:p>
+            <w:pPr>
+              <w:cnfStyle w:val="100000000000" w:firstRow="1" w:lastRow="0" w:firstColumn="0" w:lastColumn="0" w:oddVBand="0" w:evenVBand="0" w:oddHBand="0" w:evenHBand="0" w:firstRowFirstColumn="0" w:firstRowLastColumn="0" w:lastRowFirstColumn="0" w:lastRowLastColumn="0"/>
+            </w:pPr>
+            <w:r>
+              <w:t>Success</w:t>
+            </w:r>
+          </w:p>
+        </w:tc>
       </w:tr>
     </w:tbl>
     <w:p>
@@ -1856,13 +2233,7 @@
         <w:rPr>
           <w:sz w:val="24"/>
         </w:rPr>
-        <w:t>T</w:t>
-      </w:r>
-      <w:r>
-        <w:rPr>
-          <w:sz w:val="24"/>
-        </w:rPr>
-        <w:t>he system loads the requested information and there are no bugs.</w:t>
+        <w:t>The system loads the requested information and there are no bugs.</w:t>
       </w:r>
     </w:p>
     <w:p/>
@@ -1877,6 +2248,7 @@
       <w:tblGrid>
         <w:gridCol w:w="967"/>
         <w:gridCol w:w="1676"/>
+        <w:gridCol w:w="1676"/>
       </w:tblGrid>
       <w:tr>
         <w:trPr>
@@ -1906,6 +2278,33 @@
             </w:pPr>
             <w:r>
               <w:t>Access the list of ended tournaments in the system</w:t>
+            </w:r>
+          </w:p>
+        </w:tc>
+        <w:tc>
+          <w:tcPr>
+            <w:tcW w:w="1676" w:type="dxa"/>
+          </w:tcPr>
+          <w:p>
+            <w:pPr>
+              <w:cnfStyle w:val="100000000000" w:firstRow="1" w:lastRow="0" w:firstColumn="0" w:lastColumn="0" w:oddVBand="0" w:evenVBand="0" w:oddHBand="0" w:evenHBand="0" w:firstRowFirstColumn="0" w:firstRowLastColumn="0" w:lastRowFirstColumn="0" w:lastRowLastColumn="0"/>
+              <w:rPr>
+                <w:b w:val="0"/>
+              </w:rPr>
+            </w:pPr>
+            <w:r>
+              <w:rPr>
+                <w:b w:val="0"/>
+              </w:rPr>
+              <w:t>Result:</w:t>
+            </w:r>
+          </w:p>
+          <w:p>
+            <w:pPr>
+              <w:cnfStyle w:val="100000000000" w:firstRow="1" w:lastRow="0" w:firstColumn="0" w:lastColumn="0" w:oddVBand="0" w:evenVBand="0" w:oddHBand="0" w:evenHBand="0" w:firstRowFirstColumn="0" w:firstRowLastColumn="0" w:lastRowFirstColumn="0" w:lastRowLastColumn="0"/>
+            </w:pPr>
+            <w:r>
+              <w:t>Success</w:t>
             </w:r>
           </w:p>
         </w:tc>
@@ -1937,6 +2336,7 @@
       <w:tblGrid>
         <w:gridCol w:w="967"/>
         <w:gridCol w:w="1676"/>
+        <w:gridCol w:w="1676"/>
       </w:tblGrid>
       <w:tr>
         <w:trPr>
@@ -1966,6 +2366,33 @@
             </w:pPr>
             <w:r>
               <w:t>Edit tournament with correct information</w:t>
+            </w:r>
+          </w:p>
+        </w:tc>
+        <w:tc>
+          <w:tcPr>
+            <w:tcW w:w="1676" w:type="dxa"/>
+          </w:tcPr>
+          <w:p>
+            <w:pPr>
+              <w:cnfStyle w:val="100000000000" w:firstRow="1" w:lastRow="0" w:firstColumn="0" w:lastColumn="0" w:oddVBand="0" w:evenVBand="0" w:oddHBand="0" w:evenHBand="0" w:firstRowFirstColumn="0" w:firstRowLastColumn="0" w:lastRowFirstColumn="0" w:lastRowLastColumn="0"/>
+              <w:rPr>
+                <w:b w:val="0"/>
+              </w:rPr>
+            </w:pPr>
+            <w:r>
+              <w:rPr>
+                <w:b w:val="0"/>
+              </w:rPr>
+              <w:t>Result:</w:t>
+            </w:r>
+          </w:p>
+          <w:p>
+            <w:pPr>
+              <w:cnfStyle w:val="100000000000" w:firstRow="1" w:lastRow="0" w:firstColumn="0" w:lastColumn="0" w:oddVBand="0" w:evenVBand="0" w:oddHBand="0" w:evenHBand="0" w:firstRowFirstColumn="0" w:firstRowLastColumn="0" w:lastRowFirstColumn="0" w:lastRowLastColumn="0"/>
+            </w:pPr>
+            <w:r>
+              <w:t>Success</w:t>
             </w:r>
           </w:p>
         </w:tc>
@@ -2016,6 +2443,7 @@
       <w:tblGrid>
         <w:gridCol w:w="967"/>
         <w:gridCol w:w="1676"/>
+        <w:gridCol w:w="1676"/>
       </w:tblGrid>
       <w:tr>
         <w:trPr>
@@ -2048,6 +2476,33 @@
             </w:r>
           </w:p>
         </w:tc>
+        <w:tc>
+          <w:tcPr>
+            <w:tcW w:w="1676" w:type="dxa"/>
+          </w:tcPr>
+          <w:p>
+            <w:pPr>
+              <w:cnfStyle w:val="100000000000" w:firstRow="1" w:lastRow="0" w:firstColumn="0" w:lastColumn="0" w:oddVBand="0" w:evenVBand="0" w:oddHBand="0" w:evenHBand="0" w:firstRowFirstColumn="0" w:firstRowLastColumn="0" w:lastRowFirstColumn="0" w:lastRowLastColumn="0"/>
+              <w:rPr>
+                <w:b w:val="0"/>
+              </w:rPr>
+            </w:pPr>
+            <w:r>
+              <w:rPr>
+                <w:b w:val="0"/>
+              </w:rPr>
+              <w:t>Result:</w:t>
+            </w:r>
+          </w:p>
+          <w:p>
+            <w:pPr>
+              <w:cnfStyle w:val="100000000000" w:firstRow="1" w:lastRow="0" w:firstColumn="0" w:lastColumn="0" w:oddVBand="0" w:evenVBand="0" w:oddHBand="0" w:evenHBand="0" w:firstRowFirstColumn="0" w:firstRowLastColumn="0" w:lastRowFirstColumn="0" w:lastRowLastColumn="0"/>
+            </w:pPr>
+            <w:r>
+              <w:t>Success</w:t>
+            </w:r>
+          </w:p>
+        </w:tc>
       </w:tr>
     </w:tbl>
     <w:p>
@@ -2067,13 +2522,7 @@
         <w:rPr>
           <w:sz w:val="24"/>
         </w:rPr>
-        <w:t xml:space="preserve">This process is very similar to the one to create a tournament, so test subject was familiar with the way that this process works. </w:t>
-      </w:r>
-      <w:r>
-        <w:rPr>
-          <w:sz w:val="24"/>
-        </w:rPr>
-        <w:t>If the required field are left empty or non-valid, the system takes no further action and user is warned. No bugs found.</w:t>
+        <w:t>This process is very similar to the one to create a tournament, so test subject was familiar with the way that this process works. If the required field are left empty or non-valid, the system takes no further action and user is warned. No bugs found.</w:t>
       </w:r>
     </w:p>
     <w:p>
@@ -2100,6 +2549,7 @@
       <w:tblGrid>
         <w:gridCol w:w="967"/>
         <w:gridCol w:w="1676"/>
+        <w:gridCol w:w="1676"/>
       </w:tblGrid>
       <w:tr>
         <w:trPr>
@@ -2132,6 +2582,33 @@
             </w:r>
           </w:p>
         </w:tc>
+        <w:tc>
+          <w:tcPr>
+            <w:tcW w:w="1676" w:type="dxa"/>
+          </w:tcPr>
+          <w:p>
+            <w:pPr>
+              <w:cnfStyle w:val="100000000000" w:firstRow="1" w:lastRow="0" w:firstColumn="0" w:lastColumn="0" w:oddVBand="0" w:evenVBand="0" w:oddHBand="0" w:evenHBand="0" w:firstRowFirstColumn="0" w:firstRowLastColumn="0" w:lastRowFirstColumn="0" w:lastRowLastColumn="0"/>
+              <w:rPr>
+                <w:b w:val="0"/>
+              </w:rPr>
+            </w:pPr>
+            <w:r>
+              <w:rPr>
+                <w:b w:val="0"/>
+              </w:rPr>
+              <w:t>Result:</w:t>
+            </w:r>
+          </w:p>
+          <w:p>
+            <w:pPr>
+              <w:cnfStyle w:val="100000000000" w:firstRow="1" w:lastRow="0" w:firstColumn="0" w:lastColumn="0" w:oddVBand="0" w:evenVBand="0" w:oddHBand="0" w:evenHBand="0" w:firstRowFirstColumn="0" w:firstRowLastColumn="0" w:lastRowFirstColumn="0" w:lastRowLastColumn="0"/>
+            </w:pPr>
+            <w:r>
+              <w:t>Success</w:t>
+            </w:r>
+          </w:p>
+        </w:tc>
       </w:tr>
     </w:tbl>
     <w:p>
@@ -2143,7 +2620,6 @@
     </w:p>
     <w:p>
       <w:pPr>
-        <w:cnfStyle w:val="000000100000" w:firstRow="0" w:lastRow="0" w:firstColumn="0" w:lastColumn="0" w:oddVBand="0" w:evenVBand="0" w:oddHBand="1" w:evenHBand="0" w:firstRowFirstColumn="0" w:firstRowLastColumn="0" w:lastRowFirstColumn="0" w:lastRowLastColumn="0"/>
         <w:rPr>
           <w:sz w:val="24"/>
         </w:rPr>
@@ -2185,6 +2661,7 @@
       <w:tblGrid>
         <w:gridCol w:w="967"/>
         <w:gridCol w:w="1676"/>
+        <w:gridCol w:w="1676"/>
       </w:tblGrid>
       <w:tr>
         <w:trPr>
@@ -2214,6 +2691,33 @@
             </w:pPr>
             <w:r>
               <w:t>Delete a tournament successfully</w:t>
+            </w:r>
+          </w:p>
+        </w:tc>
+        <w:tc>
+          <w:tcPr>
+            <w:tcW w:w="1676" w:type="dxa"/>
+          </w:tcPr>
+          <w:p>
+            <w:pPr>
+              <w:cnfStyle w:val="100000000000" w:firstRow="1" w:lastRow="0" w:firstColumn="0" w:lastColumn="0" w:oddVBand="0" w:evenVBand="0" w:oddHBand="0" w:evenHBand="0" w:firstRowFirstColumn="0" w:firstRowLastColumn="0" w:lastRowFirstColumn="0" w:lastRowLastColumn="0"/>
+              <w:rPr>
+                <w:b w:val="0"/>
+              </w:rPr>
+            </w:pPr>
+            <w:r>
+              <w:rPr>
+                <w:b w:val="0"/>
+              </w:rPr>
+              <w:t>Result:</w:t>
+            </w:r>
+          </w:p>
+          <w:p>
+            <w:pPr>
+              <w:cnfStyle w:val="100000000000" w:firstRow="1" w:lastRow="0" w:firstColumn="0" w:lastColumn="0" w:oddVBand="0" w:evenVBand="0" w:oddHBand="0" w:evenHBand="0" w:firstRowFirstColumn="0" w:firstRowLastColumn="0" w:lastRowFirstColumn="0" w:lastRowLastColumn="0"/>
+            </w:pPr>
+            <w:r>
+              <w:t>Success</w:t>
             </w:r>
           </w:p>
         </w:tc>
@@ -2283,6 +2787,7 @@
       <w:tblGrid>
         <w:gridCol w:w="967"/>
         <w:gridCol w:w="1676"/>
+        <w:gridCol w:w="1676"/>
       </w:tblGrid>
       <w:tr>
         <w:trPr>
@@ -2313,6 +2818,33 @@
             </w:pPr>
             <w:r>
               <w:t>Start any pending tournament</w:t>
+            </w:r>
+          </w:p>
+        </w:tc>
+        <w:tc>
+          <w:tcPr>
+            <w:tcW w:w="1676" w:type="dxa"/>
+          </w:tcPr>
+          <w:p>
+            <w:pPr>
+              <w:cnfStyle w:val="100000000000" w:firstRow="1" w:lastRow="0" w:firstColumn="0" w:lastColumn="0" w:oddVBand="0" w:evenVBand="0" w:oddHBand="0" w:evenHBand="0" w:firstRowFirstColumn="0" w:firstRowLastColumn="0" w:lastRowFirstColumn="0" w:lastRowLastColumn="0"/>
+              <w:rPr>
+                <w:b w:val="0"/>
+              </w:rPr>
+            </w:pPr>
+            <w:r>
+              <w:rPr>
+                <w:b w:val="0"/>
+              </w:rPr>
+              <w:t>Result:</w:t>
+            </w:r>
+          </w:p>
+          <w:p>
+            <w:pPr>
+              <w:cnfStyle w:val="100000000000" w:firstRow="1" w:lastRow="0" w:firstColumn="0" w:lastColumn="0" w:oddVBand="0" w:evenVBand="0" w:oddHBand="0" w:evenHBand="0" w:firstRowFirstColumn="0" w:firstRowLastColumn="0" w:lastRowFirstColumn="0" w:lastRowLastColumn="0"/>
+            </w:pPr>
+            <w:r>
+              <w:t>Success</w:t>
             </w:r>
           </w:p>
         </w:tc>
@@ -2362,6 +2894,7 @@
       <w:tblGrid>
         <w:gridCol w:w="967"/>
         <w:gridCol w:w="1676"/>
+        <w:gridCol w:w="1676"/>
       </w:tblGrid>
       <w:tr>
         <w:trPr>
@@ -2391,6 +2924,33 @@
             </w:pPr>
             <w:r>
               <w:t>Tournament starts in more than 1 week</w:t>
+            </w:r>
+          </w:p>
+        </w:tc>
+        <w:tc>
+          <w:tcPr>
+            <w:tcW w:w="1676" w:type="dxa"/>
+          </w:tcPr>
+          <w:p>
+            <w:pPr>
+              <w:cnfStyle w:val="100000000000" w:firstRow="1" w:lastRow="0" w:firstColumn="0" w:lastColumn="0" w:oddVBand="0" w:evenVBand="0" w:oddHBand="0" w:evenHBand="0" w:firstRowFirstColumn="0" w:firstRowLastColumn="0" w:lastRowFirstColumn="0" w:lastRowLastColumn="0"/>
+              <w:rPr>
+                <w:b w:val="0"/>
+              </w:rPr>
+            </w:pPr>
+            <w:r>
+              <w:rPr>
+                <w:b w:val="0"/>
+              </w:rPr>
+              <w:t>Result:</w:t>
+            </w:r>
+          </w:p>
+          <w:p>
+            <w:pPr>
+              <w:cnfStyle w:val="100000000000" w:firstRow="1" w:lastRow="0" w:firstColumn="0" w:lastColumn="0" w:oddVBand="0" w:evenVBand="0" w:oddHBand="0" w:evenHBand="0" w:firstRowFirstColumn="0" w:firstRowLastColumn="0" w:lastRowFirstColumn="0" w:lastRowLastColumn="0"/>
+            </w:pPr>
+            <w:r>
+              <w:t>Success</w:t>
             </w:r>
           </w:p>
         </w:tc>
@@ -2440,6 +3000,7 @@
       <w:tblGrid>
         <w:gridCol w:w="967"/>
         <w:gridCol w:w="1676"/>
+        <w:gridCol w:w="1676"/>
       </w:tblGrid>
       <w:tr>
         <w:trPr>
@@ -2469,6 +3030,33 @@
             </w:pPr>
             <w:r>
               <w:t>Tournament schedule has already been generated</w:t>
+            </w:r>
+          </w:p>
+        </w:tc>
+        <w:tc>
+          <w:tcPr>
+            <w:tcW w:w="1676" w:type="dxa"/>
+          </w:tcPr>
+          <w:p>
+            <w:pPr>
+              <w:cnfStyle w:val="100000000000" w:firstRow="1" w:lastRow="0" w:firstColumn="0" w:lastColumn="0" w:oddVBand="0" w:evenVBand="0" w:oddHBand="0" w:evenHBand="0" w:firstRowFirstColumn="0" w:firstRowLastColumn="0" w:lastRowFirstColumn="0" w:lastRowLastColumn="0"/>
+              <w:rPr>
+                <w:b w:val="0"/>
+              </w:rPr>
+            </w:pPr>
+            <w:r>
+              <w:rPr>
+                <w:b w:val="0"/>
+              </w:rPr>
+              <w:t>Result:</w:t>
+            </w:r>
+          </w:p>
+          <w:p>
+            <w:pPr>
+              <w:cnfStyle w:val="100000000000" w:firstRow="1" w:lastRow="0" w:firstColumn="0" w:lastColumn="0" w:oddVBand="0" w:evenVBand="0" w:oddHBand="0" w:evenHBand="0" w:firstRowFirstColumn="0" w:firstRowLastColumn="0" w:lastRowFirstColumn="0" w:lastRowLastColumn="0"/>
+            </w:pPr>
+            <w:r>
+              <w:t>Success</w:t>
             </w:r>
           </w:p>
         </w:tc>
@@ -2518,6 +3106,7 @@
       <w:tblGrid>
         <w:gridCol w:w="967"/>
         <w:gridCol w:w="1676"/>
+        <w:gridCol w:w="1676"/>
       </w:tblGrid>
       <w:tr>
         <w:trPr>
@@ -2546,10 +3135,34 @@
               <w:cnfStyle w:val="100000000000" w:firstRow="1" w:lastRow="0" w:firstColumn="0" w:lastColumn="0" w:oddVBand="0" w:evenVBand="0" w:oddHBand="0" w:evenHBand="0" w:firstRowFirstColumn="0" w:firstRowLastColumn="0" w:lastRowFirstColumn="0" w:lastRowLastColumn="0"/>
             </w:pPr>
             <w:r>
-              <w:t xml:space="preserve">Conclude </w:t>
-            </w:r>
-            <w:r>
-              <w:t>an ended tournament</w:t>
+              <w:t>Conclude an ended tournament</w:t>
+            </w:r>
+          </w:p>
+        </w:tc>
+        <w:tc>
+          <w:tcPr>
+            <w:tcW w:w="1676" w:type="dxa"/>
+          </w:tcPr>
+          <w:p>
+            <w:pPr>
+              <w:cnfStyle w:val="100000000000" w:firstRow="1" w:lastRow="0" w:firstColumn="0" w:lastColumn="0" w:oddVBand="0" w:evenVBand="0" w:oddHBand="0" w:evenHBand="0" w:firstRowFirstColumn="0" w:firstRowLastColumn="0" w:lastRowFirstColumn="0" w:lastRowLastColumn="0"/>
+              <w:rPr>
+                <w:b w:val="0"/>
+              </w:rPr>
+            </w:pPr>
+            <w:r>
+              <w:rPr>
+                <w:b w:val="0"/>
+              </w:rPr>
+              <w:t>Result:</w:t>
+            </w:r>
+          </w:p>
+          <w:p>
+            <w:pPr>
+              <w:cnfStyle w:val="100000000000" w:firstRow="1" w:lastRow="0" w:firstColumn="0" w:lastColumn="0" w:oddVBand="0" w:evenVBand="0" w:oddHBand="0" w:evenHBand="0" w:firstRowFirstColumn="0" w:firstRowLastColumn="0" w:lastRowFirstColumn="0" w:lastRowLastColumn="0"/>
+            </w:pPr>
+            <w:r>
+              <w:t>Success</w:t>
             </w:r>
           </w:p>
         </w:tc>
@@ -2605,6 +3218,7 @@
       <w:tblGrid>
         <w:gridCol w:w="967"/>
         <w:gridCol w:w="1676"/>
+        <w:gridCol w:w="1676"/>
       </w:tblGrid>
       <w:tr>
         <w:trPr>
@@ -2635,6 +3249,33 @@
             </w:pPr>
             <w:r>
               <w:t>Tournament has not ended yet</w:t>
+            </w:r>
+          </w:p>
+        </w:tc>
+        <w:tc>
+          <w:tcPr>
+            <w:tcW w:w="1676" w:type="dxa"/>
+          </w:tcPr>
+          <w:p>
+            <w:pPr>
+              <w:cnfStyle w:val="100000000000" w:firstRow="1" w:lastRow="0" w:firstColumn="0" w:lastColumn="0" w:oddVBand="0" w:evenVBand="0" w:oddHBand="0" w:evenHBand="0" w:firstRowFirstColumn="0" w:firstRowLastColumn="0" w:lastRowFirstColumn="0" w:lastRowLastColumn="0"/>
+              <w:rPr>
+                <w:b w:val="0"/>
+              </w:rPr>
+            </w:pPr>
+            <w:r>
+              <w:rPr>
+                <w:b w:val="0"/>
+              </w:rPr>
+              <w:t>Result:</w:t>
+            </w:r>
+          </w:p>
+          <w:p>
+            <w:pPr>
+              <w:cnfStyle w:val="100000000000" w:firstRow="1" w:lastRow="0" w:firstColumn="0" w:lastColumn="0" w:oddVBand="0" w:evenVBand="0" w:oddHBand="0" w:evenHBand="0" w:firstRowFirstColumn="0" w:firstRowLastColumn="0" w:lastRowFirstColumn="0" w:lastRowLastColumn="0"/>
+            </w:pPr>
+            <w:r>
+              <w:t>Success</w:t>
             </w:r>
           </w:p>
         </w:tc>
@@ -2684,6 +3325,7 @@
       <w:tblGrid>
         <w:gridCol w:w="967"/>
         <w:gridCol w:w="1676"/>
+        <w:gridCol w:w="1676"/>
       </w:tblGrid>
       <w:tr>
         <w:trPr>
@@ -2713,6 +3355,33 @@
             </w:pPr>
             <w:r>
               <w:t>View all games to be played for a tournament</w:t>
+            </w:r>
+          </w:p>
+        </w:tc>
+        <w:tc>
+          <w:tcPr>
+            <w:tcW w:w="1676" w:type="dxa"/>
+          </w:tcPr>
+          <w:p>
+            <w:pPr>
+              <w:cnfStyle w:val="100000000000" w:firstRow="1" w:lastRow="0" w:firstColumn="0" w:lastColumn="0" w:oddVBand="0" w:evenVBand="0" w:oddHBand="0" w:evenHBand="0" w:firstRowFirstColumn="0" w:firstRowLastColumn="0" w:lastRowFirstColumn="0" w:lastRowLastColumn="0"/>
+              <w:rPr>
+                <w:b w:val="0"/>
+              </w:rPr>
+            </w:pPr>
+            <w:r>
+              <w:rPr>
+                <w:b w:val="0"/>
+              </w:rPr>
+              <w:t>Result:</w:t>
+            </w:r>
+          </w:p>
+          <w:p>
+            <w:pPr>
+              <w:cnfStyle w:val="100000000000" w:firstRow="1" w:lastRow="0" w:firstColumn="0" w:lastColumn="0" w:oddVBand="0" w:evenVBand="0" w:oddHBand="0" w:evenHBand="0" w:firstRowFirstColumn="0" w:firstRowLastColumn="0" w:lastRowFirstColumn="0" w:lastRowLastColumn="0"/>
+            </w:pPr>
+            <w:r>
+              <w:t>Success</w:t>
             </w:r>
           </w:p>
         </w:tc>
@@ -2762,6 +3431,7 @@
       <w:tblGrid>
         <w:gridCol w:w="967"/>
         <w:gridCol w:w="1676"/>
+        <w:gridCol w:w="1676"/>
       </w:tblGrid>
       <w:tr>
         <w:trPr>
@@ -2791,6 +3461,33 @@
             </w:pPr>
             <w:r>
               <w:t>Register results of a concluded game with a correct score</w:t>
+            </w:r>
+          </w:p>
+        </w:tc>
+        <w:tc>
+          <w:tcPr>
+            <w:tcW w:w="1676" w:type="dxa"/>
+          </w:tcPr>
+          <w:p>
+            <w:pPr>
+              <w:cnfStyle w:val="100000000000" w:firstRow="1" w:lastRow="0" w:firstColumn="0" w:lastColumn="0" w:oddVBand="0" w:evenVBand="0" w:oddHBand="0" w:evenHBand="0" w:firstRowFirstColumn="0" w:firstRowLastColumn="0" w:lastRowFirstColumn="0" w:lastRowLastColumn="0"/>
+              <w:rPr>
+                <w:b w:val="0"/>
+              </w:rPr>
+            </w:pPr>
+            <w:r>
+              <w:rPr>
+                <w:b w:val="0"/>
+              </w:rPr>
+              <w:t>Result:</w:t>
+            </w:r>
+          </w:p>
+          <w:p>
+            <w:pPr>
+              <w:cnfStyle w:val="100000000000" w:firstRow="1" w:lastRow="0" w:firstColumn="0" w:lastColumn="0" w:oddVBand="0" w:evenVBand="0" w:oddHBand="0" w:evenHBand="0" w:firstRowFirstColumn="0" w:firstRowLastColumn="0" w:lastRowFirstColumn="0" w:lastRowLastColumn="0"/>
+            </w:pPr>
+            <w:r>
+              <w:t>Success</w:t>
             </w:r>
           </w:p>
         </w:tc>
@@ -2840,6 +3537,7 @@
       <w:tblGrid>
         <w:gridCol w:w="967"/>
         <w:gridCol w:w="1676"/>
+        <w:gridCol w:w="1676"/>
       </w:tblGrid>
       <w:tr>
         <w:trPr>
@@ -2869,6 +3567,33 @@
             </w:pPr>
             <w:r>
               <w:t>Register results of a game with an incorrect score</w:t>
+            </w:r>
+          </w:p>
+        </w:tc>
+        <w:tc>
+          <w:tcPr>
+            <w:tcW w:w="1676" w:type="dxa"/>
+          </w:tcPr>
+          <w:p>
+            <w:pPr>
+              <w:cnfStyle w:val="100000000000" w:firstRow="1" w:lastRow="0" w:firstColumn="0" w:lastColumn="0" w:oddVBand="0" w:evenVBand="0" w:oddHBand="0" w:evenHBand="0" w:firstRowFirstColumn="0" w:firstRowLastColumn="0" w:lastRowFirstColumn="0" w:lastRowLastColumn="0"/>
+              <w:rPr>
+                <w:b w:val="0"/>
+              </w:rPr>
+            </w:pPr>
+            <w:r>
+              <w:rPr>
+                <w:b w:val="0"/>
+              </w:rPr>
+              <w:t>Result:</w:t>
+            </w:r>
+          </w:p>
+          <w:p>
+            <w:pPr>
+              <w:cnfStyle w:val="100000000000" w:firstRow="1" w:lastRow="0" w:firstColumn="0" w:lastColumn="0" w:oddVBand="0" w:evenVBand="0" w:oddHBand="0" w:evenHBand="0" w:firstRowFirstColumn="0" w:firstRowLastColumn="0" w:lastRowFirstColumn="0" w:lastRowLastColumn="0"/>
+            </w:pPr>
+            <w:r>
+              <w:t>Success</w:t>
             </w:r>
           </w:p>
         </w:tc>
@@ -2918,6 +3643,7 @@
       <w:tblGrid>
         <w:gridCol w:w="967"/>
         <w:gridCol w:w="1676"/>
+        <w:gridCol w:w="1676"/>
       </w:tblGrid>
       <w:tr>
         <w:trPr>
@@ -2951,6 +3677,33 @@
             </w:r>
           </w:p>
         </w:tc>
+        <w:tc>
+          <w:tcPr>
+            <w:tcW w:w="1676" w:type="dxa"/>
+          </w:tcPr>
+          <w:p>
+            <w:pPr>
+              <w:cnfStyle w:val="100000000000" w:firstRow="1" w:lastRow="0" w:firstColumn="0" w:lastColumn="0" w:oddVBand="0" w:evenVBand="0" w:oddHBand="0" w:evenHBand="0" w:firstRowFirstColumn="0" w:firstRowLastColumn="0" w:lastRowFirstColumn="0" w:lastRowLastColumn="0"/>
+              <w:rPr>
+                <w:b w:val="0"/>
+              </w:rPr>
+            </w:pPr>
+            <w:r>
+              <w:rPr>
+                <w:b w:val="0"/>
+              </w:rPr>
+              <w:t>Result:</w:t>
+            </w:r>
+          </w:p>
+          <w:p>
+            <w:pPr>
+              <w:cnfStyle w:val="100000000000" w:firstRow="1" w:lastRow="0" w:firstColumn="0" w:lastColumn="0" w:oddVBand="0" w:evenVBand="0" w:oddHBand="0" w:evenHBand="0" w:firstRowFirstColumn="0" w:firstRowLastColumn="0" w:lastRowFirstColumn="0" w:lastRowLastColumn="0"/>
+            </w:pPr>
+            <w:r>
+              <w:t>Success</w:t>
+            </w:r>
+          </w:p>
+        </w:tc>
       </w:tr>
     </w:tbl>
     <w:p>
@@ -2970,36 +3723,18 @@
         <w:rPr>
           <w:sz w:val="24"/>
         </w:rPr>
-        <w:t>Very similar to TC-20. Scenario r</w:t>
+        <w:t>Very similar to TC-20. Scenario requires the user to pay attention to the date of which the game is being played, but nothing can really be done to amend this. Expected result is achieved with no bugs.</w:t>
       </w:r>
-      <w:r>
-        <w:rPr>
-          <w:sz w:val="24"/>
-        </w:rPr>
-        <w:t xml:space="preserve">equires the user to pay attention to the </w:t>
-      </w:r>
-      <w:r>
-        <w:rPr>
-          <w:sz w:val="24"/>
-        </w:rPr>
-        <w:t>date of which the game is being played</w:t>
-      </w:r>
-      <w:r>
-        <w:rPr>
-          <w:sz w:val="24"/>
-        </w:rPr>
-        <w:t>, but nothing can really be done to amend this. Expected result is achieved with no bugs.</w:t>
-      </w:r>
     </w:p>
     <w:p>
       <w:pPr>
         <w:pStyle w:val="2"/>
       </w:pPr>
-      <w:bookmarkStart w:id="7" w:name="_Toc104804132"/>
+      <w:bookmarkStart w:id="6" w:name="_Toc104804132"/>
       <w:r>
         <w:t>Web application</w:t>
       </w:r>
-      <w:bookmarkEnd w:id="7"/>
+      <w:bookmarkEnd w:id="6"/>
     </w:p>
     <w:p/>
     <w:tbl>
@@ -3012,6 +3747,7 @@
       <w:tblGrid>
         <w:gridCol w:w="967"/>
         <w:gridCol w:w="1676"/>
+        <w:gridCol w:w="1676"/>
       </w:tblGrid>
       <w:tr>
         <w:trPr>
@@ -3041,6 +3777,33 @@
             </w:pPr>
             <w:r>
               <w:t>User creates a player account with correct details</w:t>
+            </w:r>
+          </w:p>
+        </w:tc>
+        <w:tc>
+          <w:tcPr>
+            <w:tcW w:w="1676" w:type="dxa"/>
+          </w:tcPr>
+          <w:p>
+            <w:pPr>
+              <w:cnfStyle w:val="100000000000" w:firstRow="1" w:lastRow="0" w:firstColumn="0" w:lastColumn="0" w:oddVBand="0" w:evenVBand="0" w:oddHBand="0" w:evenHBand="0" w:firstRowFirstColumn="0" w:firstRowLastColumn="0" w:lastRowFirstColumn="0" w:lastRowLastColumn="0"/>
+              <w:rPr>
+                <w:b w:val="0"/>
+              </w:rPr>
+            </w:pPr>
+            <w:r>
+              <w:rPr>
+                <w:b w:val="0"/>
+              </w:rPr>
+              <w:t>Result:</w:t>
+            </w:r>
+          </w:p>
+          <w:p>
+            <w:pPr>
+              <w:cnfStyle w:val="100000000000" w:firstRow="1" w:lastRow="0" w:firstColumn="0" w:lastColumn="0" w:oddVBand="0" w:evenVBand="0" w:oddHBand="0" w:evenHBand="0" w:firstRowFirstColumn="0" w:firstRowLastColumn="0" w:lastRowFirstColumn="0" w:lastRowLastColumn="0"/>
+            </w:pPr>
+            <w:r>
+              <w:t>Success</w:t>
             </w:r>
           </w:p>
         </w:tc>
@@ -3098,6 +3861,7 @@
       <w:tblGrid>
         <w:gridCol w:w="967"/>
         <w:gridCol w:w="1676"/>
+        <w:gridCol w:w="1676"/>
       </w:tblGrid>
       <w:tr>
         <w:trPr>
@@ -3127,6 +3891,33 @@
             </w:pPr>
             <w:r>
               <w:t>User creates an account with incorrect or missing information</w:t>
+            </w:r>
+          </w:p>
+        </w:tc>
+        <w:tc>
+          <w:tcPr>
+            <w:tcW w:w="1676" w:type="dxa"/>
+          </w:tcPr>
+          <w:p>
+            <w:pPr>
+              <w:cnfStyle w:val="100000000000" w:firstRow="1" w:lastRow="0" w:firstColumn="0" w:lastColumn="0" w:oddVBand="0" w:evenVBand="0" w:oddHBand="0" w:evenHBand="0" w:firstRowFirstColumn="0" w:firstRowLastColumn="0" w:lastRowFirstColumn="0" w:lastRowLastColumn="0"/>
+              <w:rPr>
+                <w:b w:val="0"/>
+              </w:rPr>
+            </w:pPr>
+            <w:r>
+              <w:rPr>
+                <w:b w:val="0"/>
+              </w:rPr>
+              <w:t>Result:</w:t>
+            </w:r>
+          </w:p>
+          <w:p>
+            <w:pPr>
+              <w:cnfStyle w:val="100000000000" w:firstRow="1" w:lastRow="0" w:firstColumn="0" w:lastColumn="0" w:oddVBand="0" w:evenVBand="0" w:oddHBand="0" w:evenHBand="0" w:firstRowFirstColumn="0" w:firstRowLastColumn="0" w:lastRowFirstColumn="0" w:lastRowLastColumn="0"/>
+            </w:pPr>
+            <w:r>
+              <w:t>Success</w:t>
             </w:r>
           </w:p>
         </w:tc>
@@ -3176,6 +3967,7 @@
       <w:tblGrid>
         <w:gridCol w:w="967"/>
         <w:gridCol w:w="1676"/>
+        <w:gridCol w:w="1676"/>
       </w:tblGrid>
       <w:tr>
         <w:trPr>
@@ -3205,6 +3997,33 @@
             </w:pPr>
             <w:r>
               <w:t>Log in with correct credentials</w:t>
+            </w:r>
+          </w:p>
+        </w:tc>
+        <w:tc>
+          <w:tcPr>
+            <w:tcW w:w="1676" w:type="dxa"/>
+          </w:tcPr>
+          <w:p>
+            <w:pPr>
+              <w:cnfStyle w:val="100000000000" w:firstRow="1" w:lastRow="0" w:firstColumn="0" w:lastColumn="0" w:oddVBand="0" w:evenVBand="0" w:oddHBand="0" w:evenHBand="0" w:firstRowFirstColumn="0" w:firstRowLastColumn="0" w:lastRowFirstColumn="0" w:lastRowLastColumn="0"/>
+              <w:rPr>
+                <w:b w:val="0"/>
+              </w:rPr>
+            </w:pPr>
+            <w:r>
+              <w:rPr>
+                <w:b w:val="0"/>
+              </w:rPr>
+              <w:t>Result:</w:t>
+            </w:r>
+          </w:p>
+          <w:p>
+            <w:pPr>
+              <w:cnfStyle w:val="100000000000" w:firstRow="1" w:lastRow="0" w:firstColumn="0" w:lastColumn="0" w:oddVBand="0" w:evenVBand="0" w:oddHBand="0" w:evenHBand="0" w:firstRowFirstColumn="0" w:firstRowLastColumn="0" w:lastRowFirstColumn="0" w:lastRowLastColumn="0"/>
+            </w:pPr>
+            <w:r>
+              <w:t>Success</w:t>
             </w:r>
           </w:p>
         </w:tc>
@@ -3247,6 +4066,7 @@
       <w:tblGrid>
         <w:gridCol w:w="967"/>
         <w:gridCol w:w="1676"/>
+        <w:gridCol w:w="1676"/>
       </w:tblGrid>
       <w:tr>
         <w:trPr>
@@ -3277,6 +4097,33 @@
             </w:pPr>
             <w:r>
               <w:t>Log in with incorrect credentials</w:t>
+            </w:r>
+          </w:p>
+        </w:tc>
+        <w:tc>
+          <w:tcPr>
+            <w:tcW w:w="1676" w:type="dxa"/>
+          </w:tcPr>
+          <w:p>
+            <w:pPr>
+              <w:cnfStyle w:val="100000000000" w:firstRow="1" w:lastRow="0" w:firstColumn="0" w:lastColumn="0" w:oddVBand="0" w:evenVBand="0" w:oddHBand="0" w:evenHBand="0" w:firstRowFirstColumn="0" w:firstRowLastColumn="0" w:lastRowFirstColumn="0" w:lastRowLastColumn="0"/>
+              <w:rPr>
+                <w:b w:val="0"/>
+              </w:rPr>
+            </w:pPr>
+            <w:r>
+              <w:rPr>
+                <w:b w:val="0"/>
+              </w:rPr>
+              <w:t>Result:</w:t>
+            </w:r>
+          </w:p>
+          <w:p>
+            <w:pPr>
+              <w:cnfStyle w:val="100000000000" w:firstRow="1" w:lastRow="0" w:firstColumn="0" w:lastColumn="0" w:oddVBand="0" w:evenVBand="0" w:oddHBand="0" w:evenHBand="0" w:firstRowFirstColumn="0" w:firstRowLastColumn="0" w:lastRowFirstColumn="0" w:lastRowLastColumn="0"/>
+            </w:pPr>
+            <w:r>
+              <w:t>Success</w:t>
             </w:r>
           </w:p>
         </w:tc>
@@ -3332,6 +4179,7 @@
       <w:tblGrid>
         <w:gridCol w:w="990"/>
         <w:gridCol w:w="1710"/>
+        <w:gridCol w:w="1710"/>
       </w:tblGrid>
       <w:tr>
         <w:trPr>
@@ -3362,6 +4210,34 @@
             </w:pPr>
             <w:r>
               <w:t>Log Out</w:t>
+            </w:r>
+          </w:p>
+        </w:tc>
+        <w:tc>
+          <w:tcPr>
+            <w:tcW w:w="1710" w:type="dxa"/>
+          </w:tcPr>
+          <w:p>
+            <w:pPr>
+              <w:cnfStyle w:val="100000000000" w:firstRow="1" w:lastRow="0" w:firstColumn="0" w:lastColumn="0" w:oddVBand="0" w:evenVBand="0" w:oddHBand="0" w:evenHBand="0" w:firstRowFirstColumn="0" w:firstRowLastColumn="0" w:lastRowFirstColumn="0" w:lastRowLastColumn="0"/>
+              <w:rPr>
+                <w:b w:val="0"/>
+              </w:rPr>
+            </w:pPr>
+            <w:r>
+              <w:rPr>
+                <w:b w:val="0"/>
+              </w:rPr>
+              <w:t>Result:</w:t>
+            </w:r>
+          </w:p>
+          <w:p>
+            <w:pPr>
+              <w:jc w:val="center"/>
+              <w:cnfStyle w:val="100000000000" w:firstRow="1" w:lastRow="0" w:firstColumn="0" w:lastColumn="0" w:oddVBand="0" w:evenVBand="0" w:oddHBand="0" w:evenHBand="0" w:firstRowFirstColumn="0" w:firstRowLastColumn="0" w:lastRowFirstColumn="0" w:lastRowLastColumn="0"/>
+            </w:pPr>
+            <w:r>
+              <w:t>Success</w:t>
             </w:r>
           </w:p>
         </w:tc>
@@ -3410,6 +4286,7 @@
       <w:tblGrid>
         <w:gridCol w:w="990"/>
         <w:gridCol w:w="1710"/>
+        <w:gridCol w:w="1710"/>
       </w:tblGrid>
       <w:tr>
         <w:trPr>
@@ -3440,6 +4317,34 @@
             </w:pPr>
             <w:r>
               <w:t>Go to tournaments page</w:t>
+            </w:r>
+          </w:p>
+        </w:tc>
+        <w:tc>
+          <w:tcPr>
+            <w:tcW w:w="1710" w:type="dxa"/>
+          </w:tcPr>
+          <w:p>
+            <w:pPr>
+              <w:cnfStyle w:val="100000000000" w:firstRow="1" w:lastRow="0" w:firstColumn="0" w:lastColumn="0" w:oddVBand="0" w:evenVBand="0" w:oddHBand="0" w:evenHBand="0" w:firstRowFirstColumn="0" w:firstRowLastColumn="0" w:lastRowFirstColumn="0" w:lastRowLastColumn="0"/>
+              <w:rPr>
+                <w:b w:val="0"/>
+              </w:rPr>
+            </w:pPr>
+            <w:r>
+              <w:rPr>
+                <w:b w:val="0"/>
+              </w:rPr>
+              <w:t>Result:</w:t>
+            </w:r>
+          </w:p>
+          <w:p>
+            <w:pPr>
+              <w:jc w:val="center"/>
+              <w:cnfStyle w:val="100000000000" w:firstRow="1" w:lastRow="0" w:firstColumn="0" w:lastColumn="0" w:oddVBand="0" w:evenVBand="0" w:oddHBand="0" w:evenHBand="0" w:firstRowFirstColumn="0" w:firstRowLastColumn="0" w:lastRowFirstColumn="0" w:lastRowLastColumn="0"/>
+            </w:pPr>
+            <w:r>
+              <w:t>Success</w:t>
             </w:r>
           </w:p>
         </w:tc>
@@ -3489,6 +4394,7 @@
       <w:tblGrid>
         <w:gridCol w:w="967"/>
         <w:gridCol w:w="1676"/>
+        <w:gridCol w:w="1676"/>
       </w:tblGrid>
       <w:tr>
         <w:trPr>
@@ -3518,6 +4424,33 @@
             </w:pPr>
             <w:r>
               <w:t>Access the list of pending tournaments in the system</w:t>
+            </w:r>
+          </w:p>
+        </w:tc>
+        <w:tc>
+          <w:tcPr>
+            <w:tcW w:w="1676" w:type="dxa"/>
+          </w:tcPr>
+          <w:p>
+            <w:pPr>
+              <w:cnfStyle w:val="100000000000" w:firstRow="1" w:lastRow="0" w:firstColumn="0" w:lastColumn="0" w:oddVBand="0" w:evenVBand="0" w:oddHBand="0" w:evenHBand="0" w:firstRowFirstColumn="0" w:firstRowLastColumn="0" w:lastRowFirstColumn="0" w:lastRowLastColumn="0"/>
+              <w:rPr>
+                <w:b w:val="0"/>
+              </w:rPr>
+            </w:pPr>
+            <w:r>
+              <w:rPr>
+                <w:b w:val="0"/>
+              </w:rPr>
+              <w:t>Result:</w:t>
+            </w:r>
+          </w:p>
+          <w:p>
+            <w:pPr>
+              <w:cnfStyle w:val="100000000000" w:firstRow="1" w:lastRow="0" w:firstColumn="0" w:lastColumn="0" w:oddVBand="0" w:evenVBand="0" w:oddHBand="0" w:evenHBand="0" w:firstRowFirstColumn="0" w:firstRowLastColumn="0" w:lastRowFirstColumn="0" w:lastRowLastColumn="0"/>
+            </w:pPr>
+            <w:r>
+              <w:t>Success</w:t>
             </w:r>
           </w:p>
         </w:tc>
@@ -3574,6 +4507,7 @@
       <w:tblGrid>
         <w:gridCol w:w="967"/>
         <w:gridCol w:w="1676"/>
+        <w:gridCol w:w="1676"/>
       </w:tblGrid>
       <w:tr>
         <w:trPr>
@@ -3604,6 +4538,33 @@
             </w:pPr>
             <w:r>
               <w:t>Access the list of ongoing tournaments in the system</w:t>
+            </w:r>
+          </w:p>
+        </w:tc>
+        <w:tc>
+          <w:tcPr>
+            <w:tcW w:w="1676" w:type="dxa"/>
+          </w:tcPr>
+          <w:p>
+            <w:pPr>
+              <w:cnfStyle w:val="100000000000" w:firstRow="1" w:lastRow="0" w:firstColumn="0" w:lastColumn="0" w:oddVBand="0" w:evenVBand="0" w:oddHBand="0" w:evenHBand="0" w:firstRowFirstColumn="0" w:firstRowLastColumn="0" w:lastRowFirstColumn="0" w:lastRowLastColumn="0"/>
+              <w:rPr>
+                <w:b w:val="0"/>
+              </w:rPr>
+            </w:pPr>
+            <w:r>
+              <w:rPr>
+                <w:b w:val="0"/>
+              </w:rPr>
+              <w:t>Result:</w:t>
+            </w:r>
+          </w:p>
+          <w:p>
+            <w:pPr>
+              <w:cnfStyle w:val="100000000000" w:firstRow="1" w:lastRow="0" w:firstColumn="0" w:lastColumn="0" w:oddVBand="0" w:evenVBand="0" w:oddHBand="0" w:evenHBand="0" w:firstRowFirstColumn="0" w:firstRowLastColumn="0" w:lastRowFirstColumn="0" w:lastRowLastColumn="0"/>
+            </w:pPr>
+            <w:r>
+              <w:t>Success</w:t>
             </w:r>
           </w:p>
         </w:tc>
@@ -3667,6 +4628,7 @@
       <w:tblGrid>
         <w:gridCol w:w="967"/>
         <w:gridCol w:w="1676"/>
+        <w:gridCol w:w="1676"/>
       </w:tblGrid>
       <w:tr>
         <w:trPr>
@@ -3696,6 +4658,33 @@
             </w:pPr>
             <w:r>
               <w:t>Access the list of ended tournaments in the system</w:t>
+            </w:r>
+          </w:p>
+        </w:tc>
+        <w:tc>
+          <w:tcPr>
+            <w:tcW w:w="1676" w:type="dxa"/>
+          </w:tcPr>
+          <w:p>
+            <w:pPr>
+              <w:cnfStyle w:val="100000000000" w:firstRow="1" w:lastRow="0" w:firstColumn="0" w:lastColumn="0" w:oddVBand="0" w:evenVBand="0" w:oddHBand="0" w:evenHBand="0" w:firstRowFirstColumn="0" w:firstRowLastColumn="0" w:lastRowFirstColumn="0" w:lastRowLastColumn="0"/>
+              <w:rPr>
+                <w:b w:val="0"/>
+              </w:rPr>
+            </w:pPr>
+            <w:r>
+              <w:rPr>
+                <w:b w:val="0"/>
+              </w:rPr>
+              <w:t>Result:</w:t>
+            </w:r>
+          </w:p>
+          <w:p>
+            <w:pPr>
+              <w:cnfStyle w:val="100000000000" w:firstRow="1" w:lastRow="0" w:firstColumn="0" w:lastColumn="0" w:oddVBand="0" w:evenVBand="0" w:oddHBand="0" w:evenHBand="0" w:firstRowFirstColumn="0" w:firstRowLastColumn="0" w:lastRowFirstColumn="0" w:lastRowLastColumn="0"/>
+            </w:pPr>
+            <w:r>
+              <w:t>Success</w:t>
             </w:r>
           </w:p>
         </w:tc>
@@ -3744,6 +4733,7 @@
       <w:tblGrid>
         <w:gridCol w:w="990"/>
         <w:gridCol w:w="1710"/>
+        <w:gridCol w:w="1710"/>
       </w:tblGrid>
       <w:tr>
         <w:trPr>
@@ -3774,6 +4764,34 @@
             </w:pPr>
             <w:r>
               <w:t>See tournament details</w:t>
+            </w:r>
+          </w:p>
+        </w:tc>
+        <w:tc>
+          <w:tcPr>
+            <w:tcW w:w="1710" w:type="dxa"/>
+          </w:tcPr>
+          <w:p>
+            <w:pPr>
+              <w:cnfStyle w:val="100000000000" w:firstRow="1" w:lastRow="0" w:firstColumn="0" w:lastColumn="0" w:oddVBand="0" w:evenVBand="0" w:oddHBand="0" w:evenHBand="0" w:firstRowFirstColumn="0" w:firstRowLastColumn="0" w:lastRowFirstColumn="0" w:lastRowLastColumn="0"/>
+              <w:rPr>
+                <w:b w:val="0"/>
+              </w:rPr>
+            </w:pPr>
+            <w:r>
+              <w:rPr>
+                <w:b w:val="0"/>
+              </w:rPr>
+              <w:t>Result:</w:t>
+            </w:r>
+          </w:p>
+          <w:p>
+            <w:pPr>
+              <w:jc w:val="center"/>
+              <w:cnfStyle w:val="100000000000" w:firstRow="1" w:lastRow="0" w:firstColumn="0" w:lastColumn="0" w:oddVBand="0" w:evenVBand="0" w:oddHBand="0" w:evenHBand="0" w:firstRowFirstColumn="0" w:firstRowLastColumn="0" w:lastRowFirstColumn="0" w:lastRowLastColumn="0"/>
+            </w:pPr>
+            <w:r>
+              <w:t>Success</w:t>
             </w:r>
           </w:p>
         </w:tc>
@@ -3829,6 +4847,7 @@
       <w:tblGrid>
         <w:gridCol w:w="967"/>
         <w:gridCol w:w="1676"/>
+        <w:gridCol w:w="1676"/>
       </w:tblGrid>
       <w:tr>
         <w:trPr>
@@ -3858,6 +4877,33 @@
             </w:pPr>
             <w:r>
               <w:t>Register for a tournament</w:t>
+            </w:r>
+          </w:p>
+        </w:tc>
+        <w:tc>
+          <w:tcPr>
+            <w:tcW w:w="1676" w:type="dxa"/>
+          </w:tcPr>
+          <w:p>
+            <w:pPr>
+              <w:cnfStyle w:val="100000000000" w:firstRow="1" w:lastRow="0" w:firstColumn="0" w:lastColumn="0" w:oddVBand="0" w:evenVBand="0" w:oddHBand="0" w:evenHBand="0" w:firstRowFirstColumn="0" w:firstRowLastColumn="0" w:lastRowFirstColumn="0" w:lastRowLastColumn="0"/>
+              <w:rPr>
+                <w:b w:val="0"/>
+              </w:rPr>
+            </w:pPr>
+            <w:r>
+              <w:rPr>
+                <w:b w:val="0"/>
+              </w:rPr>
+              <w:t>Result:</w:t>
+            </w:r>
+          </w:p>
+          <w:p>
+            <w:pPr>
+              <w:cnfStyle w:val="100000000000" w:firstRow="1" w:lastRow="0" w:firstColumn="0" w:lastColumn="0" w:oddVBand="0" w:evenVBand="0" w:oddHBand="0" w:evenHBand="0" w:firstRowFirstColumn="0" w:firstRowLastColumn="0" w:lastRowFirstColumn="0" w:lastRowLastColumn="0"/>
+            </w:pPr>
+            <w:r>
+              <w:t>Success</w:t>
             </w:r>
           </w:p>
         </w:tc>
@@ -3921,6 +4967,7 @@
       <w:tblGrid>
         <w:gridCol w:w="967"/>
         <w:gridCol w:w="1676"/>
+        <w:gridCol w:w="1676"/>
       </w:tblGrid>
       <w:tr>
         <w:trPr>
@@ -3951,6 +4998,33 @@
             </w:pPr>
             <w:r>
               <w:t>Try to register but already registered for the tournament</w:t>
+            </w:r>
+          </w:p>
+        </w:tc>
+        <w:tc>
+          <w:tcPr>
+            <w:tcW w:w="1676" w:type="dxa"/>
+          </w:tcPr>
+          <w:p>
+            <w:pPr>
+              <w:cnfStyle w:val="100000000000" w:firstRow="1" w:lastRow="0" w:firstColumn="0" w:lastColumn="0" w:oddVBand="0" w:evenVBand="0" w:oddHBand="0" w:evenHBand="0" w:firstRowFirstColumn="0" w:firstRowLastColumn="0" w:lastRowFirstColumn="0" w:lastRowLastColumn="0"/>
+              <w:rPr>
+                <w:b w:val="0"/>
+              </w:rPr>
+            </w:pPr>
+            <w:r>
+              <w:rPr>
+                <w:b w:val="0"/>
+              </w:rPr>
+              <w:t>Result:</w:t>
+            </w:r>
+          </w:p>
+          <w:p>
+            <w:pPr>
+              <w:cnfStyle w:val="100000000000" w:firstRow="1" w:lastRow="0" w:firstColumn="0" w:lastColumn="0" w:oddVBand="0" w:evenVBand="0" w:oddHBand="0" w:evenHBand="0" w:firstRowFirstColumn="0" w:firstRowLastColumn="0" w:lastRowFirstColumn="0" w:lastRowLastColumn="0"/>
+            </w:pPr>
+            <w:r>
+              <w:t>Success</w:t>
             </w:r>
           </w:p>
         </w:tc>
@@ -4000,6 +5074,7 @@
       <w:tblGrid>
         <w:gridCol w:w="967"/>
         <w:gridCol w:w="1676"/>
+        <w:gridCol w:w="1676"/>
       </w:tblGrid>
       <w:tr>
         <w:trPr>
@@ -4029,6 +5104,33 @@
             </w:pPr>
             <w:r>
               <w:t>Register for a tournament that begins in less than one week</w:t>
+            </w:r>
+          </w:p>
+        </w:tc>
+        <w:tc>
+          <w:tcPr>
+            <w:tcW w:w="1676" w:type="dxa"/>
+          </w:tcPr>
+          <w:p>
+            <w:pPr>
+              <w:cnfStyle w:val="100000000000" w:firstRow="1" w:lastRow="0" w:firstColumn="0" w:lastColumn="0" w:oddVBand="0" w:evenVBand="0" w:oddHBand="0" w:evenHBand="0" w:firstRowFirstColumn="0" w:firstRowLastColumn="0" w:lastRowFirstColumn="0" w:lastRowLastColumn="0"/>
+              <w:rPr>
+                <w:b w:val="0"/>
+              </w:rPr>
+            </w:pPr>
+            <w:r>
+              <w:rPr>
+                <w:b w:val="0"/>
+              </w:rPr>
+              <w:t>Result:</w:t>
+            </w:r>
+          </w:p>
+          <w:p>
+            <w:pPr>
+              <w:cnfStyle w:val="100000000000" w:firstRow="1" w:lastRow="0" w:firstColumn="0" w:lastColumn="0" w:oddVBand="0" w:evenVBand="0" w:oddHBand="0" w:evenHBand="0" w:firstRowFirstColumn="0" w:firstRowLastColumn="0" w:lastRowFirstColumn="0" w:lastRowLastColumn="0"/>
+            </w:pPr>
+            <w:r>
+              <w:t>Success</w:t>
             </w:r>
           </w:p>
         </w:tc>
@@ -4085,6 +5187,7 @@
       <w:tblGrid>
         <w:gridCol w:w="967"/>
         <w:gridCol w:w="1676"/>
+        <w:gridCol w:w="1676"/>
       </w:tblGrid>
       <w:tr>
         <w:trPr>
@@ -4114,6 +5217,33 @@
             </w:pPr>
             <w:r>
               <w:t>Register for a tournament that has reached maximum payer capacity</w:t>
+            </w:r>
+          </w:p>
+        </w:tc>
+        <w:tc>
+          <w:tcPr>
+            <w:tcW w:w="1676" w:type="dxa"/>
+          </w:tcPr>
+          <w:p>
+            <w:pPr>
+              <w:cnfStyle w:val="100000000000" w:firstRow="1" w:lastRow="0" w:firstColumn="0" w:lastColumn="0" w:oddVBand="0" w:evenVBand="0" w:oddHBand="0" w:evenHBand="0" w:firstRowFirstColumn="0" w:firstRowLastColumn="0" w:lastRowFirstColumn="0" w:lastRowLastColumn="0"/>
+              <w:rPr>
+                <w:b w:val="0"/>
+              </w:rPr>
+            </w:pPr>
+            <w:r>
+              <w:rPr>
+                <w:b w:val="0"/>
+              </w:rPr>
+              <w:t>Result:</w:t>
+            </w:r>
+          </w:p>
+          <w:p>
+            <w:pPr>
+              <w:cnfStyle w:val="100000000000" w:firstRow="1" w:lastRow="0" w:firstColumn="0" w:lastColumn="0" w:oddVBand="0" w:evenVBand="0" w:oddHBand="0" w:evenHBand="0" w:firstRowFirstColumn="0" w:firstRowLastColumn="0" w:lastRowFirstColumn="0" w:lastRowLastColumn="0"/>
+            </w:pPr>
+            <w:r>
+              <w:t>Success</w:t>
             </w:r>
           </w:p>
         </w:tc>
@@ -4177,6 +5307,7 @@
       <w:tblGrid>
         <w:gridCol w:w="967"/>
         <w:gridCol w:w="1676"/>
+        <w:gridCol w:w="1676"/>
       </w:tblGrid>
       <w:tr>
         <w:trPr>
@@ -4207,6 +5338,33 @@
             </w:pPr>
             <w:r>
               <w:t>Deregister for a tournament</w:t>
+            </w:r>
+          </w:p>
+        </w:tc>
+        <w:tc>
+          <w:tcPr>
+            <w:tcW w:w="1676" w:type="dxa"/>
+          </w:tcPr>
+          <w:p>
+            <w:pPr>
+              <w:cnfStyle w:val="100000000000" w:firstRow="1" w:lastRow="0" w:firstColumn="0" w:lastColumn="0" w:oddVBand="0" w:evenVBand="0" w:oddHBand="0" w:evenHBand="0" w:firstRowFirstColumn="0" w:firstRowLastColumn="0" w:lastRowFirstColumn="0" w:lastRowLastColumn="0"/>
+              <w:rPr>
+                <w:b w:val="0"/>
+              </w:rPr>
+            </w:pPr>
+            <w:r>
+              <w:rPr>
+                <w:b w:val="0"/>
+              </w:rPr>
+              <w:t>Result:</w:t>
+            </w:r>
+          </w:p>
+          <w:p>
+            <w:pPr>
+              <w:cnfStyle w:val="100000000000" w:firstRow="1" w:lastRow="0" w:firstColumn="0" w:lastColumn="0" w:oddVBand="0" w:evenVBand="0" w:oddHBand="0" w:evenHBand="0" w:firstRowFirstColumn="0" w:firstRowLastColumn="0" w:lastRowFirstColumn="0" w:lastRowLastColumn="0"/>
+            </w:pPr>
+            <w:r>
+              <w:t>Success</w:t>
             </w:r>
           </w:p>
         </w:tc>
@@ -4256,6 +5414,7 @@
       <w:tblGrid>
         <w:gridCol w:w="967"/>
         <w:gridCol w:w="1676"/>
+        <w:gridCol w:w="1676"/>
       </w:tblGrid>
       <w:tr>
         <w:trPr>
@@ -4288,6 +5447,33 @@
             </w:r>
           </w:p>
         </w:tc>
+        <w:tc>
+          <w:tcPr>
+            <w:tcW w:w="1676" w:type="dxa"/>
+          </w:tcPr>
+          <w:p>
+            <w:pPr>
+              <w:cnfStyle w:val="100000000000" w:firstRow="1" w:lastRow="0" w:firstColumn="0" w:lastColumn="0" w:oddVBand="0" w:evenVBand="0" w:oddHBand="0" w:evenHBand="0" w:firstRowFirstColumn="0" w:firstRowLastColumn="0" w:lastRowFirstColumn="0" w:lastRowLastColumn="0"/>
+              <w:rPr>
+                <w:b w:val="0"/>
+              </w:rPr>
+            </w:pPr>
+            <w:r>
+              <w:rPr>
+                <w:b w:val="0"/>
+              </w:rPr>
+              <w:t>Result:</w:t>
+            </w:r>
+          </w:p>
+          <w:p>
+            <w:pPr>
+              <w:cnfStyle w:val="100000000000" w:firstRow="1" w:lastRow="0" w:firstColumn="0" w:lastColumn="0" w:oddVBand="0" w:evenVBand="0" w:oddHBand="0" w:evenHBand="0" w:firstRowFirstColumn="0" w:firstRowLastColumn="0" w:lastRowFirstColumn="0" w:lastRowLastColumn="0"/>
+            </w:pPr>
+            <w:r>
+              <w:t>Success</w:t>
+            </w:r>
+          </w:p>
+        </w:tc>
       </w:tr>
     </w:tbl>
     <w:p>
@@ -4307,13 +5493,7 @@
         <w:rPr>
           <w:sz w:val="24"/>
         </w:rPr>
-        <w:t>Similar to TC-36, the deregister button is visible even if a player is not registered</w:t>
-      </w:r>
-      <w:r>
-        <w:rPr>
-          <w:sz w:val="24"/>
-        </w:rPr>
-        <w:t>. Still, website shows an error message and everything works as expected.</w:t>
+        <w:t>Similar to TC-36, the deregister button is visible even if a player is not registered. Still, website shows an error message and everything works as expected.</w:t>
       </w:r>
     </w:p>
     <w:p>
@@ -4340,6 +5520,7 @@
       <w:tblGrid>
         <w:gridCol w:w="967"/>
         <w:gridCol w:w="1676"/>
+        <w:gridCol w:w="1676"/>
       </w:tblGrid>
       <w:tr>
         <w:trPr>
@@ -4369,6 +5550,33 @@
             </w:pPr>
             <w:r>
               <w:t>Deregister for a tournament that begins in less than one week</w:t>
+            </w:r>
+          </w:p>
+        </w:tc>
+        <w:tc>
+          <w:tcPr>
+            <w:tcW w:w="1676" w:type="dxa"/>
+          </w:tcPr>
+          <w:p>
+            <w:pPr>
+              <w:cnfStyle w:val="100000000000" w:firstRow="1" w:lastRow="0" w:firstColumn="0" w:lastColumn="0" w:oddVBand="0" w:evenVBand="0" w:oddHBand="0" w:evenHBand="0" w:firstRowFirstColumn="0" w:firstRowLastColumn="0" w:lastRowFirstColumn="0" w:lastRowLastColumn="0"/>
+              <w:rPr>
+                <w:b w:val="0"/>
+              </w:rPr>
+            </w:pPr>
+            <w:r>
+              <w:rPr>
+                <w:b w:val="0"/>
+              </w:rPr>
+              <w:t>Result:</w:t>
+            </w:r>
+          </w:p>
+          <w:p>
+            <w:pPr>
+              <w:cnfStyle w:val="100000000000" w:firstRow="1" w:lastRow="0" w:firstColumn="0" w:lastColumn="0" w:oddVBand="0" w:evenVBand="0" w:oddHBand="0" w:evenHBand="0" w:firstRowFirstColumn="0" w:firstRowLastColumn="0" w:lastRowFirstColumn="0" w:lastRowLastColumn="0"/>
+            </w:pPr>
+            <w:r>
+              <w:t>Success</w:t>
             </w:r>
           </w:p>
         </w:tc>
@@ -4417,6 +5625,7 @@
       <w:tblGrid>
         <w:gridCol w:w="990"/>
         <w:gridCol w:w="1710"/>
+        <w:gridCol w:w="1710"/>
       </w:tblGrid>
       <w:tr>
         <w:trPr>
@@ -4448,6 +5657,36 @@
             <w:r>
               <w:t>User sees their profile</w:t>
             </w:r>
+          </w:p>
+        </w:tc>
+        <w:tc>
+          <w:tcPr>
+            <w:tcW w:w="1710" w:type="dxa"/>
+          </w:tcPr>
+          <w:p>
+            <w:pPr>
+              <w:cnfStyle w:val="100000000000" w:firstRow="1" w:lastRow="0" w:firstColumn="0" w:lastColumn="0" w:oddVBand="0" w:evenVBand="0" w:oddHBand="0" w:evenHBand="0" w:firstRowFirstColumn="0" w:firstRowLastColumn="0" w:lastRowFirstColumn="0" w:lastRowLastColumn="0"/>
+              <w:rPr>
+                <w:b w:val="0"/>
+              </w:rPr>
+            </w:pPr>
+            <w:r>
+              <w:rPr>
+                <w:b w:val="0"/>
+              </w:rPr>
+              <w:t>Result:</w:t>
+            </w:r>
+          </w:p>
+          <w:p>
+            <w:pPr>
+              <w:jc w:val="center"/>
+              <w:cnfStyle w:val="100000000000" w:firstRow="1" w:lastRow="0" w:firstColumn="0" w:lastColumn="0" w:oddVBand="0" w:evenVBand="0" w:oddHBand="0" w:evenHBand="0" w:firstRowFirstColumn="0" w:firstRowLastColumn="0" w:lastRowFirstColumn="0" w:lastRowLastColumn="0"/>
+            </w:pPr>
+            <w:r>
+              <w:t>Success</w:t>
+            </w:r>
+            <w:bookmarkStart w:id="7" w:name="_GoBack"/>
+            <w:bookmarkEnd w:id="7"/>
           </w:p>
         </w:tc>
       </w:tr>
@@ -5279,28 +6518,28 @@
     <w:charset w:val="00"/>
     <w:family w:val="swiss"/>
     <w:pitch w:val="variable"/>
-    <w:sig w:usb0="E00002FF" w:usb1="4000ACFF" w:usb2="00000001" w:usb3="00000000" w:csb0="0000019F" w:csb1="00000000"/>
+    <w:sig w:usb0="E4002EFF" w:usb1="C000247B" w:usb2="00000009" w:usb3="00000000" w:csb0="000001FF" w:csb1="00000000"/>
   </w:font>
   <w:font w:name="Times New Roman">
     <w:panose1 w:val="02020603050405020304"/>
     <w:charset w:val="00"/>
     <w:family w:val="roman"/>
     <w:pitch w:val="variable"/>
-    <w:sig w:usb0="E0002AFF" w:usb1="C0007843" w:usb2="00000009" w:usb3="00000000" w:csb0="000001FF" w:csb1="00000000"/>
+    <w:sig w:usb0="E0002EFF" w:usb1="C000785B" w:usb2="00000009" w:usb3="00000000" w:csb0="000001FF" w:csb1="00000000"/>
   </w:font>
   <w:font w:name="Calibri Light">
     <w:panose1 w:val="020F0302020204030204"/>
     <w:charset w:val="00"/>
     <w:family w:val="swiss"/>
     <w:pitch w:val="variable"/>
-    <w:sig w:usb0="A00002EF" w:usb1="4000207B" w:usb2="00000000" w:usb3="00000000" w:csb0="0000009F" w:csb1="00000000"/>
+    <w:sig w:usb0="E4002EFF" w:usb1="C000247B" w:usb2="00000009" w:usb3="00000000" w:csb0="000001FF" w:csb1="00000000"/>
   </w:font>
   <w:font w:name="Arial">
     <w:panose1 w:val="020B0604020202020204"/>
     <w:charset w:val="00"/>
     <w:family w:val="swiss"/>
     <w:pitch w:val="variable"/>
-    <w:sig w:usb0="E0002AFF" w:usb1="C0007843" w:usb2="00000009" w:usb3="00000000" w:csb0="000001FF" w:csb1="00000000"/>
+    <w:sig w:usb0="E0002EFF" w:usb1="C000785B" w:usb2="00000009" w:usb3="00000000" w:csb0="000001FF" w:csb1="00000000"/>
   </w:font>
 </w:fonts>
 </file>
@@ -5321,7 +6560,9 @@
   <w:rsids>
     <w:rsidRoot w:val="00107077"/>
     <w:rsid w:val="00107077"/>
+    <w:rsid w:val="00423117"/>
     <w:rsid w:val="0067301E"/>
+    <w:rsid w:val="00C252A5"/>
   </w:rsids>
   <m:mathPr>
     <m:mathFont m:val="Cambria Math"/>
@@ -6053,7 +7294,7 @@
 </file>
 
 <file path=customXml/itemProps1.xml><?xml version="1.0" encoding="utf-8"?>
-<ds:datastoreItem xmlns:ds="http://schemas.openxmlformats.org/officeDocument/2006/customXml" ds:itemID="{E197AE30-ACCB-45F7-AA7F-DEBDB8FC7753}">
+<ds:datastoreItem xmlns:ds="http://schemas.openxmlformats.org/officeDocument/2006/customXml" ds:itemID="{B60FF785-0114-4E05-ACFA-550871D9DBAF}">
   <ds:schemaRefs>
     <ds:schemaRef ds:uri="http://schemas.openxmlformats.org/officeDocument/2006/bibliography"/>
   </ds:schemaRefs>

</xml_diff>